<commit_message>
advanced search mostly done, favourites bug fix, unnecesary token checks fixed
</commit_message>
<xml_diff>
--- a/docs/Funkcionalna specifikacija Buy'n'Roll app.docx
+++ b/docs/Funkcionalna specifikacija Buy'n'Roll app.docx
@@ -1729,23 +1729,7 @@
                 <w:b/>
                 <w:noProof/>
               </w:rPr>
-              <w:t>Ro</w:t>
-            </w:r>
-            <w:r>
-              <w:rPr>
-                <w:rStyle w:val="Hyperlink"/>
-                <w:b/>
-                <w:noProof/>
-              </w:rPr>
-              <w:t>l</w:t>
-            </w:r>
-            <w:r>
-              <w:rPr>
-                <w:rStyle w:val="Hyperlink"/>
-                <w:b/>
-                <w:noProof/>
-              </w:rPr>
-              <w:t>e based authorization</w:t>
+              <w:t>Role based authorization</w:t>
             </w:r>
             <w:r>
               <w:rPr>
@@ -1859,8 +1843,6 @@
       <w:r>
         <w:t>azuma između kupca i prodavača.</w:t>
       </w:r>
-      <w:bookmarkStart w:id="1" w:name="_GoBack"/>
-      <w:bookmarkEnd w:id="1"/>
     </w:p>
     <w:p>
       <w:pPr>
@@ -1900,7 +1882,7 @@
           <w:sz w:val="36"/>
         </w:rPr>
       </w:pPr>
-      <w:bookmarkStart w:id="2" w:name="_Toc35787093"/>
+      <w:bookmarkStart w:id="1" w:name="_Toc35787093"/>
       <w:r>
         <w:rPr>
           <w:i/>
@@ -1908,7 +1890,7 @@
         </w:rPr>
         <w:t>Moduli aplikacije</w:t>
       </w:r>
-      <w:bookmarkEnd w:id="2"/>
+      <w:bookmarkEnd w:id="1"/>
     </w:p>
     <w:p>
       <w:pPr>
@@ -1921,24 +1903,24 @@
           <w:sz w:val="28"/>
         </w:rPr>
       </w:pPr>
-      <w:bookmarkStart w:id="3" w:name="_Toc35787094"/>
+      <w:bookmarkStart w:id="2" w:name="_Toc35787094"/>
       <w:r>
         <w:rPr>
           <w:sz w:val="28"/>
         </w:rPr>
         <w:t>Pretrage</w:t>
       </w:r>
+      <w:bookmarkEnd w:id="2"/>
+    </w:p>
+    <w:p>
+      <w:pPr>
+        <w:pStyle w:val="Heading4"/>
+      </w:pPr>
+      <w:bookmarkStart w:id="3" w:name="_Toc35787095"/>
+      <w:r>
+        <w:t>Slojevite pretrage</w:t>
+      </w:r>
       <w:bookmarkEnd w:id="3"/>
-    </w:p>
-    <w:p>
-      <w:pPr>
-        <w:pStyle w:val="Heading4"/>
-      </w:pPr>
-      <w:bookmarkStart w:id="4" w:name="_Toc35787095"/>
-      <w:r>
-        <w:t>Slojevite pretrage</w:t>
-      </w:r>
-      <w:bookmarkEnd w:id="4"/>
     </w:p>
     <w:p/>
     <w:p>
@@ -1956,14 +1938,14 @@
       <w:r>
         <w:t xml:space="preserve"> </w:t>
       </w:r>
-      <w:bookmarkStart w:id="5" w:name="_Toc35787096"/>
+      <w:bookmarkStart w:id="4" w:name="_Toc35787096"/>
       <w:r>
         <w:rPr>
           <w:b/>
         </w:rPr>
         <w:t>Prema više kategorija</w:t>
       </w:r>
-      <w:bookmarkEnd w:id="5"/>
+      <w:bookmarkEnd w:id="4"/>
     </w:p>
     <w:p>
       <w:pPr>
@@ -1973,36 +1955,40 @@
           <w:numId w:val="9"/>
         </w:numPr>
         <w:jc w:val="both"/>
-      </w:pPr>
-      <w:r>
+        <w:rPr>
+          <w:highlight w:val="green"/>
+        </w:rPr>
+      </w:pPr>
+      <w:r>
+        <w:rPr>
+          <w:highlight w:val="green"/>
+        </w:rPr>
         <w:t xml:space="preserve">Proizvođač </w:t>
       </w:r>
       <w:r>
+        <w:rPr>
+          <w:highlight w:val="green"/>
+        </w:rPr>
         <w:tab/>
       </w:r>
       <w:r>
+        <w:rPr>
+          <w:highlight w:val="green"/>
+        </w:rPr>
         <w:tab/>
       </w:r>
       <w:r>
+        <w:rPr>
+          <w:highlight w:val="green"/>
+        </w:rPr>
         <w:tab/>
       </w:r>
       <w:r>
         <w:rPr>
           <w:i/>
-        </w:rPr>
-        <w:t>(pr.</w:t>
-      </w:r>
-      <w:r>
-        <w:rPr>
-          <w:i/>
-        </w:rPr>
-        <w:t xml:space="preserve"> „Opel“</w:t>
-      </w:r>
-      <w:r>
-        <w:rPr>
-          <w:i/>
-        </w:rPr>
-        <w:t>)</w:t>
+          <w:highlight w:val="green"/>
+        </w:rPr>
+        <w:t>(pr. „Opel“)</w:t>
       </w:r>
     </w:p>
     <w:p>
@@ -2013,39 +1999,46 @@
           <w:numId w:val="9"/>
         </w:numPr>
         <w:jc w:val="both"/>
-      </w:pPr>
-      <w:r>
+        <w:rPr>
+          <w:highlight w:val="yellow"/>
+        </w:rPr>
+      </w:pPr>
+      <w:r>
+        <w:rPr>
+          <w:highlight w:val="yellow"/>
+        </w:rPr>
         <w:t xml:space="preserve">Boja </w:t>
       </w:r>
       <w:r>
+        <w:rPr>
+          <w:highlight w:val="yellow"/>
+        </w:rPr>
         <w:tab/>
       </w:r>
       <w:r>
+        <w:rPr>
+          <w:highlight w:val="yellow"/>
+        </w:rPr>
         <w:tab/>
       </w:r>
       <w:r>
+        <w:rPr>
+          <w:highlight w:val="yellow"/>
+        </w:rPr>
         <w:tab/>
       </w:r>
       <w:r>
+        <w:rPr>
+          <w:highlight w:val="yellow"/>
+        </w:rPr>
         <w:tab/>
       </w:r>
       <w:r>
         <w:rPr>
           <w:i/>
-        </w:rPr>
-        <w:t>(</w:t>
-      </w:r>
-      <w:r>
-        <w:rPr>
-          <w:i/>
-        </w:rPr>
-        <w:t>pr. „Plava“</w:t>
-      </w:r>
-      <w:r>
-        <w:rPr>
-          <w:i/>
-        </w:rPr>
-        <w:t>)</w:t>
+          <w:highlight w:val="yellow"/>
+        </w:rPr>
+        <w:t>(pr. „Plava“)</w:t>
       </w:r>
     </w:p>
     <w:p>
@@ -2056,22 +2049,38 @@
           <w:numId w:val="9"/>
         </w:numPr>
         <w:jc w:val="both"/>
-      </w:pPr>
-      <w:r>
+        <w:rPr>
+          <w:highlight w:val="green"/>
+        </w:rPr>
+      </w:pPr>
+      <w:r>
+        <w:rPr>
+          <w:highlight w:val="green"/>
+        </w:rPr>
         <w:t xml:space="preserve">Model </w:t>
       </w:r>
       <w:r>
+        <w:rPr>
+          <w:highlight w:val="green"/>
+        </w:rPr>
         <w:tab/>
       </w:r>
       <w:r>
+        <w:rPr>
+          <w:highlight w:val="green"/>
+        </w:rPr>
         <w:tab/>
       </w:r>
       <w:r>
+        <w:rPr>
+          <w:highlight w:val="green"/>
+        </w:rPr>
         <w:tab/>
       </w:r>
       <w:r>
         <w:rPr>
           <w:i/>
+          <w:highlight w:val="green"/>
         </w:rPr>
         <w:t>(pr. „F“)</w:t>
       </w:r>
@@ -2084,39 +2093,46 @@
           <w:numId w:val="9"/>
         </w:numPr>
         <w:jc w:val="both"/>
-      </w:pPr>
-      <w:r>
+        <w:rPr>
+          <w:highlight w:val="red"/>
+        </w:rPr>
+      </w:pPr>
+      <w:r>
+        <w:rPr>
+          <w:highlight w:val="red"/>
+        </w:rPr>
         <w:t xml:space="preserve">Trim </w:t>
       </w:r>
       <w:r>
+        <w:rPr>
+          <w:highlight w:val="red"/>
+        </w:rPr>
         <w:tab/>
       </w:r>
       <w:r>
+        <w:rPr>
+          <w:highlight w:val="red"/>
+        </w:rPr>
         <w:tab/>
       </w:r>
       <w:r>
+        <w:rPr>
+          <w:highlight w:val="red"/>
+        </w:rPr>
         <w:tab/>
       </w:r>
       <w:r>
+        <w:rPr>
+          <w:highlight w:val="red"/>
+        </w:rPr>
         <w:tab/>
       </w:r>
       <w:r>
         <w:rPr>
           <w:i/>
-        </w:rPr>
-        <w:t>(</w:t>
-      </w:r>
-      <w:r>
-        <w:rPr>
-          <w:i/>
-        </w:rPr>
-        <w:t>pr. „GSi“</w:t>
-      </w:r>
-      <w:r>
-        <w:rPr>
-          <w:i/>
-        </w:rPr>
-        <w:t>)</w:t>
+          <w:highlight w:val="red"/>
+        </w:rPr>
+        <w:t>(pr. „GSi“)</w:t>
       </w:r>
     </w:p>
     <w:p>
@@ -2127,36 +2143,48 @@
           <w:numId w:val="9"/>
         </w:numPr>
         <w:jc w:val="both"/>
-      </w:pPr>
-      <w:r>
-        <w:t>Serija</w:t>
-      </w:r>
-      <w:r>
+        <w:rPr>
+          <w:highlight w:val="green"/>
+        </w:rPr>
+      </w:pPr>
+      <w:r>
+        <w:rPr>
+          <w:highlight w:val="green"/>
+        </w:rPr>
+        <w:t>Seri</w:t>
+      </w:r>
+      <w:bookmarkStart w:id="5" w:name="_GoBack"/>
+      <w:bookmarkEnd w:id="5"/>
+      <w:r>
+        <w:rPr>
+          <w:highlight w:val="green"/>
+        </w:rPr>
+        <w:t>ja</w:t>
+      </w:r>
+      <w:r>
+        <w:rPr>
+          <w:highlight w:val="green"/>
+        </w:rPr>
         <w:tab/>
       </w:r>
       <w:r>
+        <w:rPr>
+          <w:highlight w:val="green"/>
+        </w:rPr>
         <w:tab/>
       </w:r>
       <w:r>
+        <w:rPr>
+          <w:highlight w:val="green"/>
+        </w:rPr>
         <w:tab/>
       </w:r>
       <w:r>
         <w:rPr>
           <w:i/>
-        </w:rPr>
-        <w:t>(</w:t>
-      </w:r>
-      <w:r>
-        <w:rPr>
-          <w:i/>
-        </w:rPr>
-        <w:t>pr. „Astra“</w:t>
-      </w:r>
-      <w:r>
-        <w:rPr>
-          <w:i/>
-        </w:rPr>
-        <w:t>)</w:t>
+          <w:highlight w:val="green"/>
+        </w:rPr>
+        <w:t>(pr. „Astra“)</w:t>
       </w:r>
     </w:p>
     <w:p>
@@ -2167,22 +2195,38 @@
           <w:numId w:val="9"/>
         </w:numPr>
         <w:jc w:val="both"/>
-      </w:pPr>
-      <w:r>
+        <w:rPr>
+          <w:highlight w:val="yellow"/>
+        </w:rPr>
+      </w:pPr>
+      <w:r>
+        <w:rPr>
+          <w:highlight w:val="yellow"/>
+        </w:rPr>
         <w:t xml:space="preserve">Mjenjač </w:t>
       </w:r>
       <w:r>
+        <w:rPr>
+          <w:highlight w:val="yellow"/>
+        </w:rPr>
         <w:tab/>
       </w:r>
       <w:r>
+        <w:rPr>
+          <w:highlight w:val="yellow"/>
+        </w:rPr>
         <w:tab/>
       </w:r>
       <w:r>
+        <w:rPr>
+          <w:highlight w:val="yellow"/>
+        </w:rPr>
         <w:tab/>
       </w:r>
       <w:r>
         <w:rPr>
           <w:i/>
+          <w:highlight w:val="yellow"/>
         </w:rPr>
         <w:t>(pr. „ručni“)</w:t>
       </w:r>
@@ -2195,20 +2239,38 @@
           <w:numId w:val="9"/>
         </w:numPr>
         <w:jc w:val="both"/>
-      </w:pPr>
-      <w:r>
+        <w:rPr>
+          <w:highlight w:val="yellow"/>
+        </w:rPr>
+      </w:pPr>
+      <w:r>
+        <w:rPr>
+          <w:highlight w:val="yellow"/>
+        </w:rPr>
         <w:t xml:space="preserve">Pogon </w:t>
       </w:r>
       <w:r>
+        <w:rPr>
+          <w:highlight w:val="yellow"/>
+        </w:rPr>
         <w:tab/>
       </w:r>
       <w:r>
+        <w:rPr>
+          <w:highlight w:val="yellow"/>
+        </w:rPr>
         <w:tab/>
       </w:r>
       <w:r>
+        <w:rPr>
+          <w:highlight w:val="yellow"/>
+        </w:rPr>
         <w:tab/>
       </w:r>
       <w:r>
+        <w:rPr>
+          <w:highlight w:val="yellow"/>
+        </w:rPr>
         <w:t>(pr. „prednji“)</w:t>
       </w:r>
     </w:p>
@@ -2220,23 +2282,44 @@
           <w:numId w:val="9"/>
         </w:numPr>
         <w:jc w:val="both"/>
-      </w:pPr>
-      <w:r>
+        <w:rPr>
+          <w:highlight w:val="yellow"/>
+        </w:rPr>
+      </w:pPr>
+      <w:r>
+        <w:rPr>
+          <w:highlight w:val="yellow"/>
+        </w:rPr>
         <w:t xml:space="preserve">Karoserija </w:t>
       </w:r>
       <w:r>
+        <w:rPr>
+          <w:highlight w:val="yellow"/>
+        </w:rPr>
         <w:tab/>
       </w:r>
       <w:r>
+        <w:rPr>
+          <w:highlight w:val="yellow"/>
+        </w:rPr>
         <w:tab/>
       </w:r>
       <w:r>
+        <w:rPr>
+          <w:highlight w:val="yellow"/>
+        </w:rPr>
         <w:tab/>
       </w:r>
       <w:r>
+        <w:rPr>
+          <w:highlight w:val="yellow"/>
+        </w:rPr>
         <w:t>(pr. „hatchback“)</w:t>
       </w:r>
       <w:r>
+        <w:rPr>
+          <w:highlight w:val="yellow"/>
+        </w:rPr>
         <w:tab/>
       </w:r>
     </w:p>
@@ -2248,20 +2331,38 @@
           <w:numId w:val="9"/>
         </w:numPr>
         <w:jc w:val="both"/>
-      </w:pPr>
-      <w:r>
+        <w:rPr>
+          <w:highlight w:val="yellow"/>
+        </w:rPr>
+      </w:pPr>
+      <w:r>
+        <w:rPr>
+          <w:highlight w:val="yellow"/>
+        </w:rPr>
         <w:t xml:space="preserve">VrstaGoriva </w:t>
       </w:r>
       <w:r>
+        <w:rPr>
+          <w:highlight w:val="yellow"/>
+        </w:rPr>
         <w:tab/>
       </w:r>
       <w:r>
+        <w:rPr>
+          <w:highlight w:val="yellow"/>
+        </w:rPr>
         <w:tab/>
       </w:r>
       <w:r>
+        <w:rPr>
+          <w:highlight w:val="yellow"/>
+        </w:rPr>
         <w:tab/>
       </w:r>
       <w:r>
+        <w:rPr>
+          <w:highlight w:val="yellow"/>
+        </w:rPr>
         <w:t>(pr. „benzin“)</w:t>
       </w:r>
     </w:p>
@@ -2291,6 +2392,7 @@
         <w:pStyle w:val="Heading5"/>
         <w:rPr>
           <w:b/>
+          <w:highlight w:val="green"/>
         </w:rPr>
       </w:pPr>
       <w:r>
@@ -2300,6 +2402,7 @@
       <w:r>
         <w:rPr>
           <w:b/>
+          <w:highlight w:val="green"/>
         </w:rPr>
         <w:t>Preddefinirane vrste pretraga</w:t>
       </w:r>
@@ -2380,12 +2483,14 @@
         <w:pStyle w:val="Heading5"/>
         <w:rPr>
           <w:b/>
+          <w:highlight w:val="green"/>
         </w:rPr>
       </w:pPr>
       <w:bookmarkStart w:id="10" w:name="_Toc35787101"/>
       <w:r>
         <w:rPr>
           <w:b/>
+          <w:highlight w:val="green"/>
         </w:rPr>
         <w:t>Opći podaci</w:t>
       </w:r>
@@ -2405,6 +2510,7 @@
         <w:pStyle w:val="Heading5"/>
         <w:rPr>
           <w:b/>
+          <w:highlight w:val="green"/>
         </w:rPr>
       </w:pPr>
       <w:r>
@@ -2414,6 +2520,7 @@
       <w:r>
         <w:rPr>
           <w:b/>
+          <w:highlight w:val="green"/>
         </w:rPr>
         <w:t>Tablice</w:t>
       </w:r>
@@ -2544,6 +2651,7 @@
         <w:pStyle w:val="Heading5"/>
         <w:rPr>
           <w:b/>
+          <w:highlight w:val="green"/>
         </w:rPr>
       </w:pPr>
       <w:r>
@@ -2553,6 +2661,7 @@
       <w:r>
         <w:rPr>
           <w:b/>
+          <w:highlight w:val="green"/>
         </w:rPr>
         <w:t>Relacije</w:t>
       </w:r>
@@ -2594,7 +2703,7 @@
             <v:path o:extrusionok="f" gradientshapeok="t" o:connecttype="rect"/>
             <o:lock v:ext="edit" aspectratio="t"/>
           </v:shapetype>
-          <v:shape id="_x0000_i1025" type="#_x0000_t75" style="width:347.55pt;height:284.75pt">
+          <v:shape id="_x0000_i1025" type="#_x0000_t75" style="width:347.35pt;height:284.55pt">
             <v:imagedata r:id="rId10" o:title="spec_vozilo"/>
           </v:shape>
         </w:pict>
@@ -2648,10 +2757,7 @@
       </w:pPr>
       <w:bookmarkStart w:id="14" w:name="_Toc35787105"/>
       <w:r>
-        <w:t xml:space="preserve">Pojam </w:t>
-      </w:r>
-      <w:r>
-        <w:t>oglasa</w:t>
+        <w:t>Pojam oglasa</w:t>
       </w:r>
       <w:bookmarkEnd w:id="14"/>
     </w:p>
@@ -2693,8 +2799,14 @@
           <w:ilvl w:val="0"/>
           <w:numId w:val="10"/>
         </w:numPr>
-      </w:pPr>
-      <w:r>
+        <w:rPr>
+          <w:highlight w:val="green"/>
+        </w:rPr>
+      </w:pPr>
+      <w:r>
+        <w:rPr>
+          <w:highlight w:val="green"/>
+        </w:rPr>
         <w:t>Slike</w:t>
       </w:r>
     </w:p>
@@ -2705,8 +2817,14 @@
           <w:ilvl w:val="0"/>
           <w:numId w:val="10"/>
         </w:numPr>
-      </w:pPr>
-      <w:r>
+        <w:rPr>
+          <w:highlight w:val="green"/>
+        </w:rPr>
+      </w:pPr>
+      <w:r>
+        <w:rPr>
+          <w:highlight w:val="green"/>
+        </w:rPr>
         <w:t>Vozilo</w:t>
       </w:r>
     </w:p>
@@ -2717,8 +2835,14 @@
           <w:ilvl w:val="0"/>
           <w:numId w:val="10"/>
         </w:numPr>
-      </w:pPr>
-      <w:r>
+        <w:rPr>
+          <w:highlight w:val="green"/>
+        </w:rPr>
+      </w:pPr>
+      <w:r>
+        <w:rPr>
+          <w:highlight w:val="green"/>
+        </w:rPr>
         <w:t>Struktura</w:t>
       </w:r>
     </w:p>
@@ -2741,8 +2865,14 @@
           <w:ilvl w:val="0"/>
           <w:numId w:val="10"/>
         </w:numPr>
-      </w:pPr>
-      <w:r>
+        <w:rPr>
+          <w:highlight w:val="green"/>
+        </w:rPr>
+      </w:pPr>
+      <w:r>
+        <w:rPr>
+          <w:highlight w:val="green"/>
+        </w:rPr>
         <w:t>Popularnost, klikom na „Like“</w:t>
       </w:r>
     </w:p>
@@ -2761,11 +2891,13 @@
         </w:numPr>
         <w:rPr>
           <w:b/>
+          <w:highlight w:val="green"/>
         </w:rPr>
       </w:pPr>
       <w:r>
         <w:rPr>
           <w:b/>
+          <w:highlight w:val="green"/>
         </w:rPr>
         <w:t>Relacije</w:t>
       </w:r>
@@ -2848,9 +2980,13 @@
         </w:numPr>
         <w:rPr>
           <w:b/>
-        </w:rPr>
-      </w:pPr>
-      <w:r>
+          <w:highlight w:val="green"/>
+        </w:rPr>
+      </w:pPr>
+      <w:r>
+        <w:rPr>
+          <w:highlight w:val="green"/>
+        </w:rPr>
         <w:t>bez „chat“ sustava</w:t>
       </w:r>
     </w:p>
@@ -2917,11 +3053,13 @@
         </w:numPr>
         <w:rPr>
           <w:b/>
+          <w:highlight w:val="red"/>
         </w:rPr>
       </w:pPr>
       <w:r>
         <w:rPr>
           <w:b/>
+          <w:highlight w:val="red"/>
         </w:rPr>
         <w:t>Potpuna</w:t>
       </w:r>
@@ -3030,12 +3168,14 @@
         <w:pStyle w:val="Heading5"/>
         <w:rPr>
           <w:b/>
+          <w:highlight w:val="green"/>
         </w:rPr>
       </w:pPr>
       <w:bookmarkStart w:id="19" w:name="_Toc35787110"/>
       <w:r>
         <w:rPr>
           <w:b/>
+          <w:highlight w:val="green"/>
         </w:rPr>
         <w:t>JWT token authentication</w:t>
       </w:r>
@@ -3064,12 +3204,14 @@
         <w:pStyle w:val="Heading5"/>
         <w:rPr>
           <w:b/>
+          <w:highlight w:val="green"/>
         </w:rPr>
       </w:pPr>
       <w:bookmarkStart w:id="20" w:name="_Toc35787111"/>
       <w:r>
         <w:rPr>
           <w:b/>
+          <w:highlight w:val="green"/>
         </w:rPr>
         <w:t>Role based authorization</w:t>
       </w:r>
@@ -4432,6 +4574,7 @@
   <w:style w:type="character" w:default="1" w:styleId="DefaultParagraphFont">
     <w:name w:val="Default Paragraph Font"/>
     <w:uiPriority w:val="1"/>
+    <w:semiHidden/>
     <w:unhideWhenUsed/>
   </w:style>
   <w:style w:type="table" w:default="1" w:styleId="TableNormal">
@@ -4997,6 +5140,7 @@
   <w:style w:type="character" w:default="1" w:styleId="DefaultParagraphFont">
     <w:name w:val="Default Paragraph Font"/>
     <w:uiPriority w:val="1"/>
+    <w:semiHidden/>
     <w:unhideWhenUsed/>
   </w:style>
   <w:style w:type="table" w:default="1" w:styleId="TableNormal">
@@ -5539,28 +5683,13 @@
   <a:extraClrSchemeLst/>
   <a:extLst>
     <a:ext uri="{05A4C25C-085E-4340-85A3-A5531E510DB2}">
-      <thm15:themeFamily xmlns:thm15="http://schemas.microsoft.com/office/thememl/2012/main" xmlns="" name="Office Theme" id="{62F939B6-93AF-4DB8-9C6B-D6C7DFDC589F}" vid="{4A3C46E8-61CC-4603-A589-7422A47A8E4A}"/>
+      <thm15:themeFamily xmlns="" xmlns:thm15="http://schemas.microsoft.com/office/thememl/2012/main" name="Office Theme" id="{62F939B6-93AF-4DB8-9C6B-D6C7DFDC589F}" vid="{4A3C46E8-61CC-4603-A589-7422A47A8E4A}"/>
     </a:ext>
   </a:extLst>
 </a:theme>
 </file>
 
 <file path=customXml/item1.xml><?xml version="1.0" encoding="utf-8"?>
-<p:properties xmlns:p="http://schemas.microsoft.com/office/2006/metadata/properties" xmlns:xsi="http://www.w3.org/2001/XMLSchema-instance" xmlns:pc="http://schemas.microsoft.com/office/infopath/2007/PartnerControls">
-  <documentManagement/>
-</p:properties>
-</file>
-
-<file path=customXml/item2.xml><?xml version="1.0" encoding="utf-8"?>
-<?mso-contentType ?>
-<FormTemplates xmlns="http://schemas.microsoft.com/sharepoint/v3/contenttype/forms">
-  <Display>DocumentLibraryForm</Display>
-  <Edit>DocumentLibraryForm</Edit>
-  <New>DocumentLibraryForm</New>
-</FormTemplates>
-</file>
-
-<file path=customXml/item3.xml><?xml version="1.0" encoding="utf-8"?>
 <ct:contentTypeSchema xmlns:ct="http://schemas.microsoft.com/office/2006/metadata/contentType" xmlns:ma="http://schemas.microsoft.com/office/2006/metadata/properties/metaAttributes" ct:_="" ma:_="" ma:contentTypeName="Dokument" ma:contentTypeID="0x0101003B0959F4E2EFDE488DC4F71587897AC0" ma:contentTypeVersion="13" ma:contentTypeDescription="Stvaranje novog dokumenta." ma:contentTypeScope="" ma:versionID="3a0b1212c17a981fe77b61766b74b2d1">
   <xsd:schema xmlns:xsd="http://www.w3.org/2001/XMLSchema" xmlns:xs="http://www.w3.org/2001/XMLSchema" xmlns:p="http://schemas.microsoft.com/office/2006/metadata/properties" xmlns:ns3="ae86f2cc-a1bf-4f04-bf8d-98fb9c0b3531" xmlns:ns4="14a5a141-e7c2-45d5-82c3-749f97b6f6a9" targetNamespace="http://schemas.microsoft.com/office/2006/metadata/properties" ma:root="true" ma:fieldsID="64a144c5dcacafde278131efc4e3ddf9" ns3:_="" ns4:_="">
     <xsd:import namespace="ae86f2cc-a1bf-4f04-bf8d-98fb9c0b3531"/>
@@ -5783,28 +5912,26 @@
 </ct:contentTypeSchema>
 </file>
 
+<file path=customXml/item2.xml><?xml version="1.0" encoding="utf-8"?>
+<?mso-contentType ?>
+<FormTemplates xmlns="http://schemas.microsoft.com/sharepoint/v3/contenttype/forms">
+  <Display>DocumentLibraryForm</Display>
+  <Edit>DocumentLibraryForm</Edit>
+  <New>DocumentLibraryForm</New>
+</FormTemplates>
+</file>
+
+<file path=customXml/item3.xml><?xml version="1.0" encoding="utf-8"?>
+<p:properties xmlns:p="http://schemas.microsoft.com/office/2006/metadata/properties" xmlns:xsi="http://www.w3.org/2001/XMLSchema-instance" xmlns:pc="http://schemas.microsoft.com/office/infopath/2007/PartnerControls">
+  <documentManagement/>
+</p:properties>
+</file>
+
 <file path=customXml/item4.xml><?xml version="1.0" encoding="utf-8"?>
 <b:Sources xmlns:b="http://schemas.openxmlformats.org/officeDocument/2006/bibliography" xmlns="http://schemas.openxmlformats.org/officeDocument/2006/bibliography" SelectedStyle="\APASixthEditionOfficeOnline.xsl" StyleName="APA" Version="6"/>
 </file>
 
 <file path=customXml/itemProps1.xml><?xml version="1.0" encoding="utf-8"?>
-<ds:datastoreItem xmlns:ds="http://schemas.openxmlformats.org/officeDocument/2006/customXml" ds:itemID="{479D30CA-8BBD-4DD5-BF5C-6B943465AA55}">
-  <ds:schemaRefs>
-    <ds:schemaRef ds:uri="http://schemas.microsoft.com/office/2006/metadata/properties"/>
-    <ds:schemaRef ds:uri="http://schemas.microsoft.com/office/infopath/2007/PartnerControls"/>
-  </ds:schemaRefs>
-</ds:datastoreItem>
-</file>
-
-<file path=customXml/itemProps2.xml><?xml version="1.0" encoding="utf-8"?>
-<ds:datastoreItem xmlns:ds="http://schemas.openxmlformats.org/officeDocument/2006/customXml" ds:itemID="{42F20F1D-55B6-4CEA-BF57-6C0E3E8D0A7D}">
-  <ds:schemaRefs>
-    <ds:schemaRef ds:uri="http://schemas.microsoft.com/sharepoint/v3/contenttype/forms"/>
-  </ds:schemaRefs>
-</ds:datastoreItem>
-</file>
-
-<file path=customXml/itemProps3.xml><?xml version="1.0" encoding="utf-8"?>
 <ds:datastoreItem xmlns:ds="http://schemas.openxmlformats.org/officeDocument/2006/customXml" ds:itemID="{B28382EA-5A14-4F29-A5F6-1C6E9AE11E31}">
   <ds:schemaRefs>
     <ds:schemaRef ds:uri="http://schemas.microsoft.com/office/2006/metadata/contentType"/>
@@ -5823,8 +5950,25 @@
 </ds:datastoreItem>
 </file>
 
+<file path=customXml/itemProps2.xml><?xml version="1.0" encoding="utf-8"?>
+<ds:datastoreItem xmlns:ds="http://schemas.openxmlformats.org/officeDocument/2006/customXml" ds:itemID="{42F20F1D-55B6-4CEA-BF57-6C0E3E8D0A7D}">
+  <ds:schemaRefs>
+    <ds:schemaRef ds:uri="http://schemas.microsoft.com/sharepoint/v3/contenttype/forms"/>
+  </ds:schemaRefs>
+</ds:datastoreItem>
+</file>
+
+<file path=customXml/itemProps3.xml><?xml version="1.0" encoding="utf-8"?>
+<ds:datastoreItem xmlns:ds="http://schemas.openxmlformats.org/officeDocument/2006/customXml" ds:itemID="{479D30CA-8BBD-4DD5-BF5C-6B943465AA55}">
+  <ds:schemaRefs>
+    <ds:schemaRef ds:uri="http://schemas.microsoft.com/office/2006/metadata/properties"/>
+    <ds:schemaRef ds:uri="http://schemas.microsoft.com/office/infopath/2007/PartnerControls"/>
+  </ds:schemaRefs>
+</ds:datastoreItem>
+</file>
+
 <file path=customXml/itemProps4.xml><?xml version="1.0" encoding="utf-8"?>
-<ds:datastoreItem xmlns:ds="http://schemas.openxmlformats.org/officeDocument/2006/customXml" ds:itemID="{B747F91E-F14B-401C-8DE9-0FB5CE5D05A7}">
+<ds:datastoreItem xmlns:ds="http://schemas.openxmlformats.org/officeDocument/2006/customXml" ds:itemID="{B6EE7E93-196C-4C58-AF14-C6F266629F60}">
   <ds:schemaRefs>
     <ds:schemaRef ds:uri="http://schemas.openxmlformats.org/officeDocument/2006/bibliography"/>
   </ds:schemaRefs>

</xml_diff>

<commit_message>
layout quality of life changes
</commit_message>
<xml_diff>
--- a/docs/Funkcionalna specifikacija Buy'n'Roll app.docx
+++ b/docs/Funkcionalna specifikacija Buy'n'Roll app.docx
@@ -2000,43 +2000,43 @@
         </w:numPr>
         <w:jc w:val="both"/>
         <w:rPr>
-          <w:highlight w:val="yellow"/>
-        </w:rPr>
-      </w:pPr>
-      <w:r>
-        <w:rPr>
-          <w:highlight w:val="yellow"/>
+          <w:highlight w:val="green"/>
+        </w:rPr>
+      </w:pPr>
+      <w:r>
+        <w:rPr>
+          <w:highlight w:val="green"/>
         </w:rPr>
         <w:t xml:space="preserve">Boja </w:t>
       </w:r>
       <w:r>
         <w:rPr>
-          <w:highlight w:val="yellow"/>
+          <w:highlight w:val="green"/>
         </w:rPr>
         <w:tab/>
       </w:r>
       <w:r>
         <w:rPr>
-          <w:highlight w:val="yellow"/>
+          <w:highlight w:val="green"/>
         </w:rPr>
         <w:tab/>
       </w:r>
       <w:r>
         <w:rPr>
-          <w:highlight w:val="yellow"/>
+          <w:highlight w:val="green"/>
         </w:rPr>
         <w:tab/>
       </w:r>
       <w:r>
         <w:rPr>
-          <w:highlight w:val="yellow"/>
+          <w:highlight w:val="green"/>
         </w:rPr>
         <w:tab/>
       </w:r>
       <w:r>
         <w:rPr>
           <w:i/>
-          <w:highlight w:val="yellow"/>
+          <w:highlight w:val="green"/>
         </w:rPr>
         <w:t>(pr. „Plava“)</w:t>
       </w:r>
@@ -2151,15 +2151,7 @@
         <w:rPr>
           <w:highlight w:val="green"/>
         </w:rPr>
-        <w:t>Seri</w:t>
-      </w:r>
-      <w:bookmarkStart w:id="5" w:name="_GoBack"/>
-      <w:bookmarkEnd w:id="5"/>
-      <w:r>
-        <w:rPr>
-          <w:highlight w:val="green"/>
-        </w:rPr>
-        <w:t>ja</w:t>
+        <w:t>Serija</w:t>
       </w:r>
       <w:r>
         <w:rPr>
@@ -2196,37 +2188,37 @@
         </w:numPr>
         <w:jc w:val="both"/>
         <w:rPr>
-          <w:highlight w:val="yellow"/>
-        </w:rPr>
-      </w:pPr>
-      <w:r>
-        <w:rPr>
-          <w:highlight w:val="yellow"/>
+          <w:highlight w:val="green"/>
+        </w:rPr>
+      </w:pPr>
+      <w:r>
+        <w:rPr>
+          <w:highlight w:val="green"/>
         </w:rPr>
         <w:t xml:space="preserve">Mjenjač </w:t>
       </w:r>
       <w:r>
         <w:rPr>
-          <w:highlight w:val="yellow"/>
+          <w:highlight w:val="green"/>
         </w:rPr>
         <w:tab/>
       </w:r>
       <w:r>
         <w:rPr>
-          <w:highlight w:val="yellow"/>
+          <w:highlight w:val="green"/>
         </w:rPr>
         <w:tab/>
       </w:r>
       <w:r>
         <w:rPr>
-          <w:highlight w:val="yellow"/>
+          <w:highlight w:val="green"/>
         </w:rPr>
         <w:tab/>
       </w:r>
       <w:r>
         <w:rPr>
           <w:i/>
-          <w:highlight w:val="yellow"/>
+          <w:highlight w:val="green"/>
         </w:rPr>
         <w:t>(pr. „ručni“)</w:t>
       </w:r>
@@ -2240,36 +2232,36 @@
         </w:numPr>
         <w:jc w:val="both"/>
         <w:rPr>
-          <w:highlight w:val="yellow"/>
-        </w:rPr>
-      </w:pPr>
-      <w:r>
-        <w:rPr>
-          <w:highlight w:val="yellow"/>
+          <w:highlight w:val="green"/>
+        </w:rPr>
+      </w:pPr>
+      <w:r>
+        <w:rPr>
+          <w:highlight w:val="green"/>
         </w:rPr>
         <w:t xml:space="preserve">Pogon </w:t>
       </w:r>
       <w:r>
         <w:rPr>
-          <w:highlight w:val="yellow"/>
+          <w:highlight w:val="green"/>
         </w:rPr>
         <w:tab/>
       </w:r>
       <w:r>
         <w:rPr>
-          <w:highlight w:val="yellow"/>
+          <w:highlight w:val="green"/>
         </w:rPr>
         <w:tab/>
       </w:r>
       <w:r>
         <w:rPr>
-          <w:highlight w:val="yellow"/>
+          <w:highlight w:val="green"/>
         </w:rPr>
         <w:tab/>
       </w:r>
       <w:r>
         <w:rPr>
-          <w:highlight w:val="yellow"/>
+          <w:highlight w:val="green"/>
         </w:rPr>
         <w:t>(pr. „prednji“)</w:t>
       </w:r>
@@ -2283,42 +2275,42 @@
         </w:numPr>
         <w:jc w:val="both"/>
         <w:rPr>
-          <w:highlight w:val="yellow"/>
-        </w:rPr>
-      </w:pPr>
-      <w:r>
-        <w:rPr>
-          <w:highlight w:val="yellow"/>
+          <w:highlight w:val="green"/>
+        </w:rPr>
+      </w:pPr>
+      <w:r>
+        <w:rPr>
+          <w:highlight w:val="green"/>
         </w:rPr>
         <w:t xml:space="preserve">Karoserija </w:t>
       </w:r>
       <w:r>
         <w:rPr>
-          <w:highlight w:val="yellow"/>
+          <w:highlight w:val="green"/>
         </w:rPr>
         <w:tab/>
       </w:r>
       <w:r>
         <w:rPr>
-          <w:highlight w:val="yellow"/>
+          <w:highlight w:val="green"/>
         </w:rPr>
         <w:tab/>
       </w:r>
       <w:r>
         <w:rPr>
-          <w:highlight w:val="yellow"/>
+          <w:highlight w:val="green"/>
         </w:rPr>
         <w:tab/>
       </w:r>
       <w:r>
         <w:rPr>
-          <w:highlight w:val="yellow"/>
+          <w:highlight w:val="green"/>
         </w:rPr>
         <w:t>(pr. „hatchback“)</w:t>
       </w:r>
       <w:r>
         <w:rPr>
-          <w:highlight w:val="yellow"/>
+          <w:highlight w:val="green"/>
         </w:rPr>
         <w:tab/>
       </w:r>
@@ -2332,36 +2324,36 @@
         </w:numPr>
         <w:jc w:val="both"/>
         <w:rPr>
-          <w:highlight w:val="yellow"/>
-        </w:rPr>
-      </w:pPr>
-      <w:r>
-        <w:rPr>
-          <w:highlight w:val="yellow"/>
+          <w:highlight w:val="green"/>
+        </w:rPr>
+      </w:pPr>
+      <w:r>
+        <w:rPr>
+          <w:highlight w:val="green"/>
         </w:rPr>
         <w:t xml:space="preserve">VrstaGoriva </w:t>
       </w:r>
       <w:r>
         <w:rPr>
-          <w:highlight w:val="yellow"/>
+          <w:highlight w:val="green"/>
         </w:rPr>
         <w:tab/>
       </w:r>
       <w:r>
         <w:rPr>
-          <w:highlight w:val="yellow"/>
+          <w:highlight w:val="green"/>
         </w:rPr>
         <w:tab/>
       </w:r>
       <w:r>
         <w:rPr>
-          <w:highlight w:val="yellow"/>
+          <w:highlight w:val="green"/>
         </w:rPr>
         <w:tab/>
       </w:r>
       <w:r>
         <w:rPr>
-          <w:highlight w:val="yellow"/>
+          <w:highlight w:val="green"/>
         </w:rPr>
         <w:t>(pr. „benzin“)</w:t>
       </w:r>
@@ -2380,34 +2372,34 @@
       <w:r>
         <w:t xml:space="preserve"> </w:t>
       </w:r>
-      <w:bookmarkStart w:id="6" w:name="_Toc35787097"/>
+      <w:bookmarkStart w:id="5" w:name="_Toc35787097"/>
       <w:r>
         <w:t>Obične pretrage</w:t>
       </w:r>
+      <w:bookmarkEnd w:id="5"/>
+    </w:p>
+    <w:p/>
+    <w:p>
+      <w:pPr>
+        <w:pStyle w:val="Heading5"/>
+        <w:rPr>
+          <w:b/>
+          <w:highlight w:val="green"/>
+        </w:rPr>
+      </w:pPr>
+      <w:r>
+        <w:t xml:space="preserve">  </w:t>
+      </w:r>
+      <w:bookmarkStart w:id="6" w:name="_Toc35787098"/>
+      <w:r>
+        <w:rPr>
+          <w:b/>
+          <w:highlight w:val="green"/>
+        </w:rPr>
+        <w:t>Preddefinirane vrste pretraga</w:t>
+      </w:r>
       <w:bookmarkEnd w:id="6"/>
     </w:p>
-    <w:p/>
-    <w:p>
-      <w:pPr>
-        <w:pStyle w:val="Heading5"/>
-        <w:rPr>
-          <w:b/>
-          <w:highlight w:val="green"/>
-        </w:rPr>
-      </w:pPr>
-      <w:r>
-        <w:t xml:space="preserve">  </w:t>
-      </w:r>
-      <w:bookmarkStart w:id="7" w:name="_Toc35787098"/>
-      <w:r>
-        <w:rPr>
-          <w:b/>
-          <w:highlight w:val="green"/>
-        </w:rPr>
-        <w:t>Preddefinirane vrste pretraga</w:t>
-      </w:r>
-      <w:bookmarkEnd w:id="7"/>
-    </w:p>
     <w:p>
       <w:pPr>
         <w:ind w:left="720"/>
@@ -2457,7 +2449,7 @@
       <w:pPr>
         <w:pStyle w:val="Heading2"/>
       </w:pPr>
-      <w:bookmarkStart w:id="8" w:name="_Toc35787099"/>
+      <w:bookmarkStart w:id="7" w:name="_Toc35787099"/>
       <w:r>
         <w:rPr>
           <w:sz w:val="28"/>
@@ -2465,36 +2457,36 @@
         <w:lastRenderedPageBreak/>
         <w:t>Vozila</w:t>
       </w:r>
+      <w:bookmarkEnd w:id="7"/>
+    </w:p>
+    <w:p>
+      <w:pPr>
+        <w:pStyle w:val="Heading4"/>
+      </w:pPr>
+      <w:bookmarkStart w:id="8" w:name="_Toc35787100"/>
+      <w:r>
+        <w:t>Pojam vozila</w:t>
+      </w:r>
       <w:bookmarkEnd w:id="8"/>
     </w:p>
-    <w:p>
-      <w:pPr>
-        <w:pStyle w:val="Heading4"/>
-      </w:pPr>
-      <w:bookmarkStart w:id="9" w:name="_Toc35787100"/>
-      <w:r>
-        <w:t>Pojam vozila</w:t>
+    <w:p/>
+    <w:p>
+      <w:pPr>
+        <w:pStyle w:val="Heading5"/>
+        <w:rPr>
+          <w:b/>
+          <w:highlight w:val="green"/>
+        </w:rPr>
+      </w:pPr>
+      <w:bookmarkStart w:id="9" w:name="_Toc35787101"/>
+      <w:r>
+        <w:rPr>
+          <w:b/>
+          <w:highlight w:val="green"/>
+        </w:rPr>
+        <w:t>Opći podaci</w:t>
       </w:r>
       <w:bookmarkEnd w:id="9"/>
-    </w:p>
-    <w:p/>
-    <w:p>
-      <w:pPr>
-        <w:pStyle w:val="Heading5"/>
-        <w:rPr>
-          <w:b/>
-          <w:highlight w:val="green"/>
-        </w:rPr>
-      </w:pPr>
-      <w:bookmarkStart w:id="10" w:name="_Toc35787101"/>
-      <w:r>
-        <w:rPr>
-          <w:b/>
-          <w:highlight w:val="green"/>
-        </w:rPr>
-        <w:t>Opći podaci</w:t>
-      </w:r>
-      <w:bookmarkEnd w:id="10"/>
     </w:p>
     <w:p>
       <w:pPr>
@@ -2516,7 +2508,7 @@
       <w:r>
         <w:t xml:space="preserve"> </w:t>
       </w:r>
-      <w:bookmarkStart w:id="11" w:name="_Toc35787102"/>
+      <w:bookmarkStart w:id="10" w:name="_Toc35787102"/>
       <w:r>
         <w:rPr>
           <w:b/>
@@ -2524,7 +2516,7 @@
         </w:rPr>
         <w:t>Tablice</w:t>
       </w:r>
-      <w:bookmarkEnd w:id="11"/>
+      <w:bookmarkEnd w:id="10"/>
     </w:p>
     <w:p>
       <w:pPr>
@@ -2657,7 +2649,7 @@
       <w:r>
         <w:t xml:space="preserve"> </w:t>
       </w:r>
-      <w:bookmarkStart w:id="12" w:name="_Toc35787103"/>
+      <w:bookmarkStart w:id="11" w:name="_Toc35787103"/>
       <w:r>
         <w:rPr>
           <w:b/>
@@ -2665,7 +2657,7 @@
         </w:rPr>
         <w:t>Relacije</w:t>
       </w:r>
-      <w:bookmarkEnd w:id="12"/>
+      <w:bookmarkEnd w:id="11"/>
     </w:p>
     <w:p>
       <w:pPr>
@@ -2741,7 +2733,7 @@
       <w:pPr>
         <w:pStyle w:val="Heading2"/>
       </w:pPr>
-      <w:bookmarkStart w:id="13" w:name="_Toc35787104"/>
+      <w:bookmarkStart w:id="12" w:name="_Toc35787104"/>
       <w:r>
         <w:rPr>
           <w:sz w:val="28"/>
@@ -2749,34 +2741,34 @@
         <w:lastRenderedPageBreak/>
         <w:t>Oglas</w:t>
       </w:r>
+      <w:bookmarkEnd w:id="12"/>
+    </w:p>
+    <w:p>
+      <w:pPr>
+        <w:pStyle w:val="Heading4"/>
+      </w:pPr>
+      <w:bookmarkStart w:id="13" w:name="_Toc35787105"/>
+      <w:r>
+        <w:t>Pojam oglasa</w:t>
+      </w:r>
       <w:bookmarkEnd w:id="13"/>
     </w:p>
-    <w:p>
-      <w:pPr>
-        <w:pStyle w:val="Heading4"/>
-      </w:pPr>
-      <w:bookmarkStart w:id="14" w:name="_Toc35787105"/>
-      <w:r>
-        <w:t>Pojam oglasa</w:t>
+    <w:p/>
+    <w:p>
+      <w:pPr>
+        <w:pStyle w:val="Heading5"/>
+        <w:rPr>
+          <w:b/>
+        </w:rPr>
+      </w:pPr>
+      <w:bookmarkStart w:id="14" w:name="_Toc35787106"/>
+      <w:r>
+        <w:rPr>
+          <w:b/>
+        </w:rPr>
+        <w:t>Opći podaci</w:t>
       </w:r>
       <w:bookmarkEnd w:id="14"/>
-    </w:p>
-    <w:p/>
-    <w:p>
-      <w:pPr>
-        <w:pStyle w:val="Heading5"/>
-        <w:rPr>
-          <w:b/>
-        </w:rPr>
-      </w:pPr>
-      <w:bookmarkStart w:id="15" w:name="_Toc35787106"/>
-      <w:r>
-        <w:rPr>
-          <w:b/>
-        </w:rPr>
-        <w:t>Opći podaci</w:t>
-      </w:r>
-      <w:bookmarkEnd w:id="15"/>
     </w:p>
     <w:p>
       <w:pPr>
@@ -2936,14 +2928,14 @@
           <w:b/>
         </w:rPr>
       </w:pPr>
-      <w:bookmarkStart w:id="16" w:name="_Toc35787107"/>
+      <w:bookmarkStart w:id="15" w:name="_Toc35787107"/>
       <w:r>
         <w:rPr>
           <w:b/>
         </w:rPr>
         <w:t>Funkcionalnosti</w:t>
       </w:r>
-      <w:bookmarkEnd w:id="16"/>
+      <w:bookmarkEnd w:id="15"/>
     </w:p>
     <w:p>
       <w:pPr>
@@ -3076,7 +3068,12 @@
         </w:rPr>
       </w:pPr>
       <w:r>
-        <w:t>„chat“ sustav</w:t>
+        <w:t>„</w:t>
+      </w:r>
+      <w:bookmarkStart w:id="16" w:name="_GoBack"/>
+      <w:bookmarkEnd w:id="16"/>
+      <w:r>
+        <w:t>chat“ sustav</w:t>
       </w:r>
     </w:p>
     <w:p>
@@ -5690,6 +5687,21 @@
 </file>
 
 <file path=customXml/item1.xml><?xml version="1.0" encoding="utf-8"?>
+<?mso-contentType ?>
+<FormTemplates xmlns="http://schemas.microsoft.com/sharepoint/v3/contenttype/forms">
+  <Display>DocumentLibraryForm</Display>
+  <Edit>DocumentLibraryForm</Edit>
+  <New>DocumentLibraryForm</New>
+</FormTemplates>
+</file>
+
+<file path=customXml/item2.xml><?xml version="1.0" encoding="utf-8"?>
+<p:properties xmlns:p="http://schemas.microsoft.com/office/2006/metadata/properties" xmlns:xsi="http://www.w3.org/2001/XMLSchema-instance" xmlns:pc="http://schemas.microsoft.com/office/infopath/2007/PartnerControls">
+  <documentManagement/>
+</p:properties>
+</file>
+
+<file path=customXml/item3.xml><?xml version="1.0" encoding="utf-8"?>
 <ct:contentTypeSchema xmlns:ct="http://schemas.microsoft.com/office/2006/metadata/contentType" xmlns:ma="http://schemas.microsoft.com/office/2006/metadata/properties/metaAttributes" ct:_="" ma:_="" ma:contentTypeName="Dokument" ma:contentTypeID="0x0101003B0959F4E2EFDE488DC4F71587897AC0" ma:contentTypeVersion="13" ma:contentTypeDescription="Stvaranje novog dokumenta." ma:contentTypeScope="" ma:versionID="3a0b1212c17a981fe77b61766b74b2d1">
   <xsd:schema xmlns:xsd="http://www.w3.org/2001/XMLSchema" xmlns:xs="http://www.w3.org/2001/XMLSchema" xmlns:p="http://schemas.microsoft.com/office/2006/metadata/properties" xmlns:ns3="ae86f2cc-a1bf-4f04-bf8d-98fb9c0b3531" xmlns:ns4="14a5a141-e7c2-45d5-82c3-749f97b6f6a9" targetNamespace="http://schemas.microsoft.com/office/2006/metadata/properties" ma:root="true" ma:fieldsID="64a144c5dcacafde278131efc4e3ddf9" ns3:_="" ns4:_="">
     <xsd:import namespace="ae86f2cc-a1bf-4f04-bf8d-98fb9c0b3531"/>
@@ -5912,26 +5924,28 @@
 </ct:contentTypeSchema>
 </file>
 
-<file path=customXml/item2.xml><?xml version="1.0" encoding="utf-8"?>
-<?mso-contentType ?>
-<FormTemplates xmlns="http://schemas.microsoft.com/sharepoint/v3/contenttype/forms">
-  <Display>DocumentLibraryForm</Display>
-  <Edit>DocumentLibraryForm</Edit>
-  <New>DocumentLibraryForm</New>
-</FormTemplates>
-</file>
-
-<file path=customXml/item3.xml><?xml version="1.0" encoding="utf-8"?>
-<p:properties xmlns:p="http://schemas.microsoft.com/office/2006/metadata/properties" xmlns:xsi="http://www.w3.org/2001/XMLSchema-instance" xmlns:pc="http://schemas.microsoft.com/office/infopath/2007/PartnerControls">
-  <documentManagement/>
-</p:properties>
-</file>
-
 <file path=customXml/item4.xml><?xml version="1.0" encoding="utf-8"?>
 <b:Sources xmlns:b="http://schemas.openxmlformats.org/officeDocument/2006/bibliography" xmlns="http://schemas.openxmlformats.org/officeDocument/2006/bibliography" SelectedStyle="\APASixthEditionOfficeOnline.xsl" StyleName="APA" Version="6"/>
 </file>
 
 <file path=customXml/itemProps1.xml><?xml version="1.0" encoding="utf-8"?>
+<ds:datastoreItem xmlns:ds="http://schemas.openxmlformats.org/officeDocument/2006/customXml" ds:itemID="{42F20F1D-55B6-4CEA-BF57-6C0E3E8D0A7D}">
+  <ds:schemaRefs>
+    <ds:schemaRef ds:uri="http://schemas.microsoft.com/sharepoint/v3/contenttype/forms"/>
+  </ds:schemaRefs>
+</ds:datastoreItem>
+</file>
+
+<file path=customXml/itemProps2.xml><?xml version="1.0" encoding="utf-8"?>
+<ds:datastoreItem xmlns:ds="http://schemas.openxmlformats.org/officeDocument/2006/customXml" ds:itemID="{479D30CA-8BBD-4DD5-BF5C-6B943465AA55}">
+  <ds:schemaRefs>
+    <ds:schemaRef ds:uri="http://schemas.microsoft.com/office/2006/metadata/properties"/>
+    <ds:schemaRef ds:uri="http://schemas.microsoft.com/office/infopath/2007/PartnerControls"/>
+  </ds:schemaRefs>
+</ds:datastoreItem>
+</file>
+
+<file path=customXml/itemProps3.xml><?xml version="1.0" encoding="utf-8"?>
 <ds:datastoreItem xmlns:ds="http://schemas.openxmlformats.org/officeDocument/2006/customXml" ds:itemID="{B28382EA-5A14-4F29-A5F6-1C6E9AE11E31}">
   <ds:schemaRefs>
     <ds:schemaRef ds:uri="http://schemas.microsoft.com/office/2006/metadata/contentType"/>
@@ -5950,25 +5964,8 @@
 </ds:datastoreItem>
 </file>
 
-<file path=customXml/itemProps2.xml><?xml version="1.0" encoding="utf-8"?>
-<ds:datastoreItem xmlns:ds="http://schemas.openxmlformats.org/officeDocument/2006/customXml" ds:itemID="{42F20F1D-55B6-4CEA-BF57-6C0E3E8D0A7D}">
-  <ds:schemaRefs>
-    <ds:schemaRef ds:uri="http://schemas.microsoft.com/sharepoint/v3/contenttype/forms"/>
-  </ds:schemaRefs>
-</ds:datastoreItem>
-</file>
-
-<file path=customXml/itemProps3.xml><?xml version="1.0" encoding="utf-8"?>
-<ds:datastoreItem xmlns:ds="http://schemas.openxmlformats.org/officeDocument/2006/customXml" ds:itemID="{479D30CA-8BBD-4DD5-BF5C-6B943465AA55}">
-  <ds:schemaRefs>
-    <ds:schemaRef ds:uri="http://schemas.microsoft.com/office/2006/metadata/properties"/>
-    <ds:schemaRef ds:uri="http://schemas.microsoft.com/office/infopath/2007/PartnerControls"/>
-  </ds:schemaRefs>
-</ds:datastoreItem>
-</file>
-
 <file path=customXml/itemProps4.xml><?xml version="1.0" encoding="utf-8"?>
-<ds:datastoreItem xmlns:ds="http://schemas.openxmlformats.org/officeDocument/2006/customXml" ds:itemID="{B6EE7E93-196C-4C58-AF14-C6F266629F60}">
+<ds:datastoreItem xmlns:ds="http://schemas.openxmlformats.org/officeDocument/2006/customXml" ds:itemID="{12BC51CB-41CD-41A5-AAD9-4A437DB12626}">
   <ds:schemaRefs>
     <ds:schemaRef ds:uri="http://schemas.openxmlformats.org/officeDocument/2006/bibliography"/>
   </ds:schemaRefs>

</xml_diff>